<commit_message>
description - fixed validation issue User Story - PRA-175 Reviewer - Deepthi Comments - NA
</commit_message>
<xml_diff>
--- a/Documents/External/ProductRegistration_Android_Release-Report.docx
+++ b/Documents/External/ProductRegistration_Android_Release-Report.docx
@@ -812,18 +812,10 @@
                 <w:rPr>
                   <w:rFonts w:ascii="Arial" w:hAnsi="Arial" w:cs="Arial"/>
                 </w:rPr>
-                <w:t xml:space="preserve"> </w:t>
-              </w:r>
-              <w:bookmarkStart w:id="12" w:name="_GoBack"/>
-              <w:bookmarkEnd w:id="12"/>
-              <w:r>
-                <w:rPr>
-                  <w:rFonts w:ascii="Arial" w:hAnsi="Arial" w:cs="Arial"/>
-                </w:rPr>
-                <w:t>HS</w:t>
+                <w:t xml:space="preserve"> HS</w:t>
               </w:r>
             </w:ins>
-            <w:del w:id="13" w:author="Philips" w:date="2016-04-04T17:08:00Z">
+            <w:del w:id="12" w:author="Philips" w:date="2016-04-04T17:08:00Z">
               <w:r>
                 <w:rPr>
                   <w:rFonts w:ascii="Arial" w:hAnsi="Arial" w:cs="Arial"/>
@@ -1425,7 +1417,7 @@
         </w:rPr>
         <w:t xml:space="preserve"> (</w:t>
       </w:r>
-      <w:ins w:id="14" w:author="Philips" w:date="2016-04-04T17:08:00Z">
+      <w:ins w:id="13" w:author="Philips" w:date="2016-04-04T17:08:00Z">
         <w:r>
           <w:rPr>
             <w:rFonts w:ascii="Arial" w:hAnsi="Arial" w:cs="Arial"/>
@@ -1435,7 +1427,7 @@
           <w:t>Android</w:t>
         </w:r>
       </w:ins>
-      <w:del w:id="15" w:author="Philips" w:date="2016-04-04T17:08:00Z">
+      <w:del w:id="14" w:author="Philips" w:date="2016-04-04T17:08:00Z">
         <w:r>
           <w:rPr>
             <w:rFonts w:ascii="Arial" w:hAnsi="Arial" w:cs="Arial"/>
@@ -1506,7 +1498,7 @@
         </w:rPr>
         <w:t xml:space="preserve">: </w:t>
       </w:r>
-      <w:ins w:id="16" w:author="Philips" w:date="2016-04-04T17:08:00Z">
+      <w:ins w:id="15" w:author="Philips" w:date="2016-04-04T17:08:00Z">
         <w:r>
           <w:rPr>
             <w:rFonts w:ascii="Arial" w:hAnsi="Arial" w:cs="Arial"/>
@@ -1517,7 +1509,7 @@
           <w:t>23</w:t>
         </w:r>
       </w:ins>
-      <w:del w:id="17" w:author="Philips" w:date="2016-04-04T17:08:00Z">
+      <w:del w:id="16" w:author="Philips" w:date="2016-04-04T17:08:00Z">
         <w:r>
           <w:rPr>
             <w:rFonts w:ascii="Arial" w:hAnsi="Arial" w:cs="Arial"/>
@@ -1789,7 +1781,7 @@
         </w:rPr>
         <w:t xml:space="preserve"> (</w:t>
       </w:r>
-      <w:del w:id="18" w:author="Philips" w:date="2016-04-04T17:08:00Z">
+      <w:del w:id="17" w:author="Philips" w:date="2016-04-04T17:08:00Z">
         <w:r>
           <w:rPr>
             <w:rFonts w:ascii="Arial" w:hAnsi="Arial" w:cs="Arial"/>
@@ -1799,7 +1791,7 @@
           <w:delText>iOS</w:delText>
         </w:r>
       </w:del>
-      <w:ins w:id="19" w:author="Philips" w:date="2016-04-04T17:08:00Z">
+      <w:ins w:id="18" w:author="Philips" w:date="2016-04-04T17:08:00Z">
         <w:r>
           <w:rPr>
             <w:rFonts w:ascii="Arial" w:hAnsi="Arial" w:cs="Arial"/>
@@ -1886,7 +1878,7 @@
           <w:lang w:val="en-GB"/>
         </w:rPr>
       </w:pPr>
-      <w:del w:id="20" w:author="Philips" w:date="2016-04-04T17:09:00Z">
+      <w:del w:id="19" w:author="Philips" w:date="2016-04-04T17:09:00Z">
         <w:r>
           <w:rPr>
             <w:rFonts w:ascii="Arial" w:eastAsia="Times New Roman" w:hAnsi="Arial" w:cs="Arial"/>
@@ -1908,7 +1900,7 @@
           <w:delText>OS</w:delText>
         </w:r>
       </w:del>
-      <w:ins w:id="21" w:author="Philips" w:date="2016-04-04T17:09:00Z">
+      <w:ins w:id="20" w:author="Philips" w:date="2016-04-04T17:09:00Z">
         <w:r>
           <w:rPr>
             <w:rFonts w:ascii="Arial" w:eastAsia="Times New Roman" w:hAnsi="Arial" w:cs="Arial"/>
@@ -1990,7 +1982,7 @@
         </w:rPr>
         <w:t>atlas.natlab.research.philips.com/stash/scm/pr/hor-productregistration-</w:t>
       </w:r>
-      <w:ins w:id="22" w:author="Philips" w:date="2016-04-04T17:09:00Z">
+      <w:ins w:id="21" w:author="Philips" w:date="2016-04-04T17:09:00Z">
         <w:r>
           <w:rPr>
             <w:rFonts w:ascii="Arial" w:eastAsiaTheme="minorHAnsi" w:hAnsi="Arial" w:cs="Arial"/>
@@ -2001,7 +1993,7 @@
           <w:t>android</w:t>
         </w:r>
       </w:ins>
-      <w:del w:id="23" w:author="Philips" w:date="2016-04-04T17:09:00Z">
+      <w:del w:id="22" w:author="Philips" w:date="2016-04-04T17:09:00Z">
         <w:r>
           <w:rPr>
             <w:rFonts w:ascii="Arial" w:eastAsiaTheme="minorHAnsi" w:hAnsi="Arial" w:cs="Arial"/>
@@ -2181,7 +2173,7 @@
         </w:rPr>
         <w:t>User</w:t>
       </w:r>
-      <w:ins w:id="24" w:author="DV Ravikumar" w:date="2016-03-21T19:30:00Z">
+      <w:ins w:id="23" w:author="DV Ravikumar" w:date="2016-03-21T19:30:00Z">
         <w:r>
           <w:rPr>
             <w:rFonts w:ascii="Arial" w:hAnsi="Arial" w:cs="Arial"/>
@@ -2309,7 +2301,7 @@
           <w:lang w:val="en-GB"/>
         </w:rPr>
       </w:pPr>
-      <w:ins w:id="25" w:author="Philips" w:date="2016-04-04T17:10:00Z">
+      <w:ins w:id="24" w:author="Philips" w:date="2016-04-04T17:10:00Z">
         <w:r>
           <w:rPr>
             <w:rFonts w:ascii="Arial" w:hAnsi="Arial" w:cs="Arial"/>
@@ -2319,7 +2311,7 @@
           <w:t>Android</w:t>
         </w:r>
       </w:ins>
-      <w:del w:id="26" w:author="Philips" w:date="2016-04-04T17:10:00Z">
+      <w:del w:id="25" w:author="Philips" w:date="2016-04-04T17:10:00Z">
         <w:r>
           <w:rPr>
             <w:rFonts w:ascii="Arial" w:hAnsi="Arial" w:cs="Arial"/>
@@ -2345,7 +2337,7 @@
         </w:rPr>
         <w:t xml:space="preserve"> version: </w:t>
       </w:r>
-      <w:del w:id="27" w:author="Philips" w:date="2016-04-04T17:10:00Z">
+      <w:del w:id="26" w:author="Philips" w:date="2016-04-04T17:10:00Z">
         <w:r>
           <w:rPr>
             <w:rFonts w:ascii="Arial" w:hAnsi="Arial" w:cs="Arial"/>
@@ -2379,7 +2371,7 @@
           <w:delText xml:space="preserve"> and greater</w:delText>
         </w:r>
       </w:del>
-      <w:ins w:id="28" w:author="Philips" w:date="2016-04-04T17:10:00Z">
+      <w:ins w:id="27" w:author="Philips" w:date="2016-04-04T17:10:00Z">
         <w:r>
           <w:rPr>
             <w:rFonts w:ascii="Arial" w:hAnsi="Arial" w:cs="Arial"/>
@@ -2404,9 +2396,29 @@
             <w:sz w:val="24"/>
             <w:lang w:val="en-GB"/>
           </w:rPr>
-          <w:t xml:space="preserve"> “14”</w:t>
+          <w:t xml:space="preserve"> “1</w:t>
         </w:r>
       </w:ins>
+      <w:ins w:id="28" w:author="Philips" w:date="2016-05-08T23:02:00Z">
+        <w:r>
+          <w:rPr>
+            <w:rFonts w:ascii="Arial" w:hAnsi="Arial" w:cs="Arial"/>
+            <w:sz w:val="24"/>
+            <w:lang w:val="en-GB"/>
+          </w:rPr>
+          <w:t>9</w:t>
+        </w:r>
+      </w:ins>
+      <w:ins w:id="29" w:author="Philips" w:date="2016-04-04T17:10:00Z">
+        <w:r>
+          <w:rPr>
+            <w:rFonts w:ascii="Arial" w:hAnsi="Arial" w:cs="Arial"/>
+            <w:sz w:val="24"/>
+            <w:lang w:val="en-GB"/>
+          </w:rPr>
+          <w:t>”</w:t>
+        </w:r>
+      </w:ins>
       <w:r>
         <w:rPr>
           <w:rFonts w:ascii="Arial" w:hAnsi="Arial" w:cs="Arial"/>
@@ -2419,7 +2431,7 @@
     <w:p>
       <w:pPr>
         <w:rPr>
-          <w:ins w:id="29" w:author="Philips" w:date="2016-04-04T17:10:00Z"/>
+          <w:ins w:id="30" w:author="Philips" w:date="2016-04-04T17:10:00Z"/>
           <w:rFonts w:ascii="Arial" w:hAnsi="Arial" w:cs="Arial"/>
           <w:sz w:val="24"/>
           <w:lang w:val="en-GB"/>
@@ -2429,13 +2441,13 @@
     <w:p>
       <w:pPr>
         <w:rPr>
-          <w:del w:id="30" w:author="Philips" w:date="2016-04-04T17:10:00Z"/>
+          <w:del w:id="31" w:author="Philips" w:date="2016-04-04T17:10:00Z"/>
           <w:rFonts w:ascii="Arial" w:hAnsi="Arial" w:cs="Arial"/>
           <w:sz w:val="24"/>
           <w:lang w:val="en-GB"/>
         </w:rPr>
       </w:pPr>
-      <w:del w:id="31" w:author="Philips" w:date="2016-04-04T17:10:00Z">
+      <w:del w:id="32" w:author="Philips" w:date="2016-04-04T17:10:00Z">
         <w:r>
           <w:rPr>
             <w:rFonts w:ascii="Arial" w:hAnsi="Arial" w:cs="Arial"/>
@@ -2449,13 +2461,13 @@
     <w:p>
       <w:pPr>
         <w:rPr>
-          <w:del w:id="32" w:author="Philips" w:date="2016-04-04T17:10:00Z"/>
+          <w:del w:id="33" w:author="Philips" w:date="2016-04-04T17:10:00Z"/>
           <w:rFonts w:ascii="Arial" w:hAnsi="Arial" w:cs="Arial"/>
           <w:sz w:val="24"/>
           <w:lang w:val="en-GB"/>
         </w:rPr>
       </w:pPr>
-      <w:del w:id="33" w:author="Philips" w:date="2016-04-04T17:10:00Z">
+      <w:del w:id="34" w:author="Philips" w:date="2016-04-04T17:10:00Z">
         <w:r>
           <w:rPr>
             <w:rFonts w:ascii="Arial" w:hAnsi="Arial" w:cs="Arial"/>
@@ -2478,13 +2490,13 @@
     <w:p>
       <w:pPr>
         <w:rPr>
-          <w:del w:id="34" w:author="Philips" w:date="2016-04-04T17:10:00Z"/>
+          <w:del w:id="35" w:author="Philips" w:date="2016-04-04T17:10:00Z"/>
           <w:rFonts w:ascii="Arial" w:hAnsi="Arial" w:cs="Arial"/>
           <w:sz w:val="24"/>
           <w:lang w:val="en-GB"/>
         </w:rPr>
       </w:pPr>
-      <w:del w:id="35" w:author="Philips" w:date="2016-04-04T17:10:00Z">
+      <w:del w:id="36" w:author="Philips" w:date="2016-04-04T17:10:00Z">
         <w:r>
           <w:rPr>
             <w:rFonts w:ascii="Arial" w:hAnsi="Arial" w:cs="Arial"/>
@@ -2507,13 +2519,13 @@
     <w:p>
       <w:pPr>
         <w:rPr>
-          <w:del w:id="36" w:author="Philips" w:date="2016-04-04T17:10:00Z"/>
+          <w:del w:id="37" w:author="Philips" w:date="2016-04-04T17:10:00Z"/>
           <w:rFonts w:ascii="Arial" w:hAnsi="Arial" w:cs="Arial"/>
           <w:sz w:val="24"/>
           <w:lang w:val="en-GB"/>
         </w:rPr>
       </w:pPr>
-      <w:del w:id="37" w:author="Philips" w:date="2016-04-04T17:10:00Z">
+      <w:del w:id="38" w:author="Philips" w:date="2016-04-04T17:10:00Z">
         <w:r>
           <w:rPr>
             <w:rFonts w:ascii="Arial" w:hAnsi="Arial" w:cs="Arial"/>
@@ -2536,13 +2548,13 @@
     <w:p>
       <w:pPr>
         <w:rPr>
-          <w:del w:id="38" w:author="Philips" w:date="2016-04-04T17:10:00Z"/>
+          <w:del w:id="39" w:author="Philips" w:date="2016-04-04T17:10:00Z"/>
           <w:rFonts w:ascii="Arial" w:hAnsi="Arial" w:cs="Arial"/>
           <w:sz w:val="24"/>
           <w:lang w:val="en-GB"/>
         </w:rPr>
       </w:pPr>
-      <w:del w:id="39" w:author="Philips" w:date="2016-04-04T17:10:00Z">
+      <w:del w:id="40" w:author="Philips" w:date="2016-04-04T17:10:00Z">
         <w:r>
           <w:rPr>
             <w:rFonts w:ascii="Arial" w:hAnsi="Arial" w:cs="Arial"/>
@@ -2565,7 +2577,7 @@
     <w:p>
       <w:pPr>
         <w:rPr>
-          <w:del w:id="40" w:author="Philips" w:date="2016-04-04T17:10:00Z"/>
+          <w:del w:id="41" w:author="Philips" w:date="2016-04-04T17:10:00Z"/>
           <w:rFonts w:ascii="Arial" w:hAnsi="Arial" w:cs="Arial"/>
           <w:sz w:val="24"/>
           <w:lang w:val="en-GB"/>
@@ -2613,7 +2625,7 @@
         </w:rPr>
         <w:tab/>
       </w:r>
-      <w:ins w:id="41" w:author="Philips" w:date="2016-04-04T17:10:00Z">
+      <w:ins w:id="42" w:author="Philips" w:date="2016-04-04T17:10:00Z">
         <w:r>
           <w:rPr>
             <w:rFonts w:ascii="Arial" w:hAnsi="Arial" w:cs="Arial"/>
@@ -2631,7 +2643,7 @@
         </w:rPr>
         <w:t>Registration</w:t>
       </w:r>
-      <w:del w:id="42" w:author="Philips" w:date="2016-04-04T17:10:00Z">
+      <w:del w:id="43" w:author="Philips" w:date="2016-04-04T17:10:00Z">
         <w:r>
           <w:rPr>
             <w:rFonts w:ascii="Arial" w:hAnsi="Arial" w:cs="Arial"/>
@@ -2992,7 +3004,7 @@
         <w:autoSpaceDN w:val="0"/>
         <w:adjustRightInd w:val="0"/>
         <w:rPr>
-          <w:del w:id="43" w:author="Philips" w:date="2016-04-04T17:10:00Z"/>
+          <w:del w:id="44" w:author="Philips" w:date="2016-04-04T17:10:00Z"/>
           <w:rFonts w:ascii="Helvetica" w:hAnsi="Helvetica" w:cs="Helvetica"/>
           <w:sz w:val="26"/>
           <w:szCs w:val="26"/>
@@ -3006,7 +3018,7 @@
         </w:rPr>
         <w:t>PRI-</w:t>
       </w:r>
-      <w:del w:id="44" w:author="Philips" w:date="2016-04-04T17:10:00Z">
+      <w:del w:id="45" w:author="Philips" w:date="2016-04-04T17:10:00Z">
         <w:r>
           <w:rPr>
             <w:rFonts w:ascii="Helvetica" w:hAnsi="Helvetica" w:cs="Helvetica"/>
@@ -3016,7 +3028,7 @@
           <w:delText>60</w:delText>
         </w:r>
       </w:del>
-      <w:ins w:id="45" w:author="Philips" w:date="2016-04-04T17:10:00Z">
+      <w:ins w:id="46" w:author="Philips" w:date="2016-04-04T17:10:00Z">
         <w:r>
           <w:rPr>
             <w:rFonts w:ascii="Helvetica" w:hAnsi="Helvetica" w:cs="Helvetica"/>
@@ -3034,7 +3046,7 @@
         </w:rPr>
         <w:t xml:space="preserve"> : </w:t>
       </w:r>
-      <w:del w:id="46" w:author="Philips" w:date="2016-04-04T17:10:00Z">
+      <w:del w:id="47" w:author="Philips" w:date="2016-04-04T17:10:00Z">
         <w:r>
           <w:rPr>
             <w:rFonts w:ascii="Helvetica" w:hAnsi="Helvetica" w:cs="Helvetica"/>
@@ -3057,12 +3069,12 @@
         <w:autoSpaceDN w:val="0"/>
         <w:adjustRightInd w:val="0"/>
         <w:rPr>
-          <w:ins w:id="47" w:author="Philips" w:date="2016-04-04T17:11:00Z"/>
+          <w:ins w:id="48" w:author="Philips" w:date="2016-04-04T17:11:00Z"/>
           <w:rFonts w:ascii="Helvetica" w:hAnsi="Helvetica" w:cs="Helvetica"/>
           <w:sz w:val="26"/>
           <w:szCs w:val="26"/>
         </w:rPr>
-        <w:pPrChange w:id="48" w:author="Philips" w:date="2016-04-04T17:10:00Z">
+        <w:pPrChange w:id="49" w:author="Philips" w:date="2016-04-04T17:10:00Z">
           <w:pPr>
             <w:widowControl w:val="0"/>
             <w:autoSpaceDE w:val="0"/>
@@ -3071,7 +3083,7 @@
           </w:pPr>
         </w:pPrChange>
       </w:pPr>
-      <w:ins w:id="49" w:author="Philips" w:date="2016-04-04T17:10:00Z">
+      <w:ins w:id="50" w:author="Philips" w:date="2016-04-04T17:10:00Z">
         <w:r>
           <w:rPr>
             <w:rFonts w:ascii="Helvetica" w:hAnsi="Helvetica" w:cs="Helvetica"/>
@@ -3081,7 +3093,7 @@
           <w:t>In</w:t>
         </w:r>
       </w:ins>
-      <w:ins w:id="50" w:author="Philips" w:date="2016-04-04T17:11:00Z">
+      <w:ins w:id="51" w:author="Philips" w:date="2016-04-04T17:11:00Z">
         <w:r>
           <w:rPr>
             <w:rFonts w:ascii="Helvetica" w:hAnsi="Helvetica" w:cs="Helvetica"/>
@@ -3116,7 +3128,7 @@
           <w:sz w:val="26"/>
           <w:szCs w:val="26"/>
         </w:rPr>
-        <w:pPrChange w:id="51" w:author="Philips" w:date="2016-04-04T17:10:00Z">
+        <w:pPrChange w:id="52" w:author="Philips" w:date="2016-04-04T17:10:00Z">
           <w:pPr>
             <w:widowControl w:val="0"/>
             <w:autoSpaceDE w:val="0"/>
@@ -3125,7 +3137,7 @@
           </w:pPr>
         </w:pPrChange>
       </w:pPr>
-      <w:ins w:id="52" w:author="Philips" w:date="2016-04-04T17:11:00Z">
+      <w:ins w:id="53" w:author="Philips" w:date="2016-04-04T17:11:00Z">
         <w:r>
           <w:rPr>
             <w:rFonts w:ascii="Helvetica" w:hAnsi="Helvetica" w:cs="Helvetica"/>
@@ -3185,6 +3197,8 @@
           <w:szCs w:val="24"/>
         </w:rPr>
       </w:pPr>
+      <w:bookmarkStart w:id="54" w:name="_GoBack"/>
+      <w:bookmarkEnd w:id="54"/>
     </w:p>
     <w:sectPr>
       <w:headerReference w:type="default" r:id="rId8"/>
@@ -3390,7 +3404,7 @@
             </w:rPr>
             <w:t xml:space="preserve">Version </w:t>
           </w:r>
-          <w:ins w:id="53" w:author="Philips" w:date="2016-04-04T17:09:00Z">
+          <w:ins w:id="55" w:author="Philips" w:date="2016-04-04T17:09:00Z">
             <w:r>
               <w:rPr>
                 <w:rFonts w:ascii="Arial" w:hAnsi="Arial"/>
@@ -3399,7 +3413,7 @@
               <w:t>0.0</w:t>
             </w:r>
           </w:ins>
-          <w:del w:id="54" w:author="Philips" w:date="2016-04-04T17:09:00Z">
+          <w:del w:id="56" w:author="Philips" w:date="2016-04-04T17:09:00Z">
             <w:r>
               <w:rPr>
                 <w:rFonts w:ascii="Arial" w:hAnsi="Arial"/>
@@ -6572,7 +6586,7 @@
 </file>
 
 <file path=customXml/itemProps1.xml><?xml version="1.0" encoding="utf-8"?>
-<ds:datastoreItem xmlns:ds="http://schemas.openxmlformats.org/officeDocument/2006/customXml" ds:itemID="{5DDA9836-7F22-4669-8779-41667D157E5D}">
+<ds:datastoreItem xmlns:ds="http://schemas.openxmlformats.org/officeDocument/2006/customXml" ds:itemID="{C1CD37EE-B17E-491E-B97D-02C53732E107}">
   <ds:schemaRefs>
     <ds:schemaRef ds:uri="http://schemas.openxmlformats.org/officeDocument/2006/bibliography"/>
   </ds:schemaRefs>

</xml_diff>